<commit_message>
Revised Xintong PM DOC
</commit_message>
<xml_diff>
--- a/[PM] Xintong_PM_Meeting.docx
+++ b/[PM] Xintong_PM_Meeting.docx
@@ -46,13 +46,13 @@
     </w:p>
     <w:p>
       <w:r>
-        <w:t xml:space="preserve">               </w:t>
-      </w:r>
-      <w:bookmarkStart w:id="0" w:name="_GoBack"/>
-      <w:bookmarkEnd w:id="0"/>
-      <w:r>
-        <w:t>- finished</w:t>
-      </w:r>
+        <w:t xml:space="preserve">               - </w:t>
+      </w:r>
+      <w:proofErr w:type="gramStart"/>
+      <w:r>
+        <w:t>finished</w:t>
+      </w:r>
+      <w:proofErr w:type="gramEnd"/>
     </w:p>
     <w:p>
       <w:pPr>
@@ -117,6 +117,56 @@
         <w:t>March 31,2015</w:t>
       </w:r>
     </w:p>
+    <w:p>
+      <w:pPr>
+        <w:pStyle w:val="ListParagraph"/>
+        <w:numPr>
+          <w:ilvl w:val="0"/>
+          <w:numId w:val="1"/>
+        </w:numPr>
+      </w:pPr>
+      <w:r>
+        <w:t>Changing the difficulty level</w:t>
+      </w:r>
+    </w:p>
+    <w:p>
+      <w:pPr>
+        <w:pStyle w:val="ListParagraph"/>
+        <w:numPr>
+          <w:ilvl w:val="1"/>
+          <w:numId w:val="1"/>
+        </w:numPr>
+        <w:rPr>
+          <w:b/>
+        </w:rPr>
+      </w:pPr>
+      <w:bookmarkStart w:id="0" w:name="_GoBack"/>
+      <w:r>
+        <w:rPr>
+          <w:b/>
+        </w:rPr>
+        <w:t>Making the clouds smaller as you go higher</w:t>
+      </w:r>
+    </w:p>
+    <w:p>
+      <w:pPr>
+        <w:pStyle w:val="ListParagraph"/>
+        <w:numPr>
+          <w:ilvl w:val="1"/>
+          <w:numId w:val="1"/>
+        </w:numPr>
+        <w:rPr>
+          <w:b/>
+        </w:rPr>
+      </w:pPr>
+      <w:r>
+        <w:rPr>
+          <w:b/>
+        </w:rPr>
+        <w:t>Changing the stars</w:t>
+      </w:r>
+    </w:p>
+    <w:bookmarkEnd w:id="0"/>
     <w:p>
       <w:pPr>
         <w:pStyle w:val="ListParagraph"/>

</xml_diff>

<commit_message>
Dev meeting and Pre final grade presentation
</commit_message>
<xml_diff>
--- a/[PM] Xintong_PM_Meeting.docx
+++ b/[PM] Xintong_PM_Meeting.docx
@@ -486,9 +486,8 @@
       <w:r>
         <w:tab/>
       </w:r>
-      <w:r>
-        <w:tab/>
-      </w:r>
+      <w:bookmarkStart w:id="0" w:name="_GoBack"/>
+      <w:bookmarkEnd w:id="0"/>
       <w:r>
         <w:t>April 14,2015</w:t>
       </w:r>
@@ -505,12 +504,7 @@
         <w:t>Facebook Integration [</w:t>
       </w:r>
       <w:r>
-        <w:t xml:space="preserve">done </w:t>
-      </w:r>
-      <w:bookmarkStart w:id="0" w:name="_GoBack"/>
-      <w:bookmarkEnd w:id="0"/>
-      <w:r>
-        <w:t>with bugs</w:t>
+        <w:t>done</w:t>
       </w:r>
       <w:r>
         <w:t>]</w:t>
@@ -523,6 +517,11 @@
       </w:r>
       <w:r>
         <w:tab/>
+      </w:r>
+      <w:r>
+        <w:tab/>
+      </w:r>
+      <w:r>
         <w:t>April 21,2015</w:t>
       </w:r>
     </w:p>
@@ -541,6 +540,9 @@
         <w:tab/>
       </w:r>
       <w:r>
+        <w:t>[done]</w:t>
+      </w:r>
+      <w:r>
         <w:tab/>
       </w:r>
       <w:r>
@@ -575,6 +577,9 @@
         <w:tab/>
       </w:r>
       <w:r>
+        <w:t>[to do]</w:t>
+      </w:r>
+      <w:r>
         <w:tab/>
       </w:r>
       <w:r>
@@ -606,18 +611,16 @@
         <w:tab/>
       </w:r>
       <w:r>
-        <w:tab/>
-      </w:r>
-      <w:r>
-        <w:tab/>
-      </w:r>
-      <w:r>
-        <w:tab/>
-      </w:r>
-      <w:r>
-        <w:tab/>
-      </w:r>
-      <w:r>
+        <w:t>[in progress]</w:t>
+      </w:r>
+      <w:r>
+        <w:tab/>
+      </w:r>
+      <w:r>
+        <w:tab/>
+      </w:r>
+      <w:r>
+        <w:tab/>
         <w:t>April 28,2015</w:t>
       </w:r>
       <w:r>

</xml_diff>